<commit_message>
Cambio de dos letras (ortografia)
</commit_message>
<xml_diff>
--- a/WRENCH STUDIO.docx
+++ b/WRENCH STUDIO.docx
@@ -6,7 +6,7 @@
       <w:pPr>
         <w:jc w:val="center"/>
         <w:rPr>
-          <w:rStyle w:val="Ttulodellibro"/>
+          <w:rStyle w:val="Tytuksiki"/>
           <w:sz w:val="96"/>
           <w:szCs w:val="96"/>
           <w:lang w:val="es-ES"/>
@@ -16,7 +16,7 @@
       <w:bookmarkEnd w:id="0"/>
       <w:r>
         <w:rPr>
-          <w:rStyle w:val="Ttulodellibro"/>
+          <w:rStyle w:val="Tytuksiki"/>
           <w:noProof/>
           <w:sz w:val="96"/>
           <w:szCs w:val="96"/>
@@ -100,7 +100,7 @@
       </w:r>
       <w:r>
         <w:rPr>
-          <w:rStyle w:val="Ttulodellibro"/>
+          <w:rStyle w:val="Tytuksiki"/>
           <w:sz w:val="96"/>
           <w:szCs w:val="96"/>
           <w:lang w:val="es-ES"/>
@@ -112,7 +112,7 @@
       <w:pPr>
         <w:jc w:val="center"/>
         <w:rPr>
-          <w:rStyle w:val="Ttulodellibro"/>
+          <w:rStyle w:val="Tytuksiki"/>
           <w:sz w:val="96"/>
           <w:szCs w:val="96"/>
           <w:lang w:val="es-ES"/>
@@ -123,7 +123,7 @@
       <w:pPr>
         <w:jc w:val="center"/>
         <w:rPr>
-          <w:rStyle w:val="Ttulodellibro"/>
+          <w:rStyle w:val="Tytuksiki"/>
           <w:sz w:val="96"/>
           <w:szCs w:val="96"/>
           <w:lang w:val="es-ES"/>
@@ -134,7 +134,7 @@
       <w:pPr>
         <w:jc w:val="center"/>
         <w:rPr>
-          <w:rStyle w:val="Ttulodellibro"/>
+          <w:rStyle w:val="Tytuksiki"/>
           <w:sz w:val="96"/>
           <w:szCs w:val="96"/>
           <w:lang w:val="es-ES"/>
@@ -145,7 +145,7 @@
       <w:pPr>
         <w:jc w:val="center"/>
         <w:rPr>
-          <w:rStyle w:val="Ttulodellibro"/>
+          <w:rStyle w:val="Tytuksiki"/>
           <w:sz w:val="96"/>
           <w:szCs w:val="96"/>
           <w:lang w:val="es-ES"/>
@@ -156,7 +156,7 @@
       <w:pPr>
         <w:jc w:val="center"/>
         <w:rPr>
-          <w:rStyle w:val="Ttulodellibro"/>
+          <w:rStyle w:val="Tytuksiki"/>
           <w:rFonts w:cstheme="minorHAnsi"/>
           <w:b w:val="0"/>
           <w:bCs w:val="0"/>
@@ -169,7 +169,7 @@
       </w:pPr>
       <w:r>
         <w:rPr>
-          <w:rStyle w:val="Ttulodellibro"/>
+          <w:rStyle w:val="Tytuksiki"/>
           <w:rFonts w:cstheme="minorHAnsi"/>
           <w:b w:val="0"/>
           <w:bCs w:val="0"/>
@@ -184,7 +184,7 @@
     </w:p>
     <w:p>
       <w:pPr>
-        <w:pStyle w:val="NormalWeb"/>
+        <w:pStyle w:val="NormalnyWeb"/>
         <w:numPr>
           <w:ilvl w:val="0"/>
           <w:numId w:val="2"/>
@@ -223,7 +223,7 @@
     </w:p>
     <w:p>
       <w:pPr>
-        <w:pStyle w:val="NormalWeb"/>
+        <w:pStyle w:val="NormalnyWeb"/>
         <w:numPr>
           <w:ilvl w:val="0"/>
           <w:numId w:val="2"/>
@@ -252,7 +252,7 @@
     </w:p>
     <w:p>
       <w:pPr>
-        <w:pStyle w:val="NormalWeb"/>
+        <w:pStyle w:val="NormalnyWeb"/>
         <w:numPr>
           <w:ilvl w:val="0"/>
           <w:numId w:val="2"/>
@@ -281,7 +281,7 @@
     </w:p>
     <w:p>
       <w:pPr>
-        <w:pStyle w:val="NormalWeb"/>
+        <w:pStyle w:val="NormalnyWeb"/>
         <w:numPr>
           <w:ilvl w:val="0"/>
           <w:numId w:val="2"/>
@@ -297,6 +297,7 @@
           <w:lang w:val="es-ES"/>
         </w:rPr>
       </w:pPr>
+      <w:proofErr w:type="spellStart"/>
       <w:r>
         <w:rPr>
           <w:rFonts w:asciiTheme="minorHAnsi" w:hAnsiTheme="minorHAnsi" w:cstheme="minorHAnsi"/>
@@ -307,6 +308,7 @@
         </w:rPr>
         <w:t>Nicoló</w:t>
       </w:r>
+      <w:proofErr w:type="spellEnd"/>
       <w:r>
         <w:rPr>
           <w:rFonts w:asciiTheme="minorHAnsi" w:hAnsiTheme="minorHAnsi" w:cstheme="minorHAnsi"/>
@@ -317,6 +319,7 @@
         </w:rPr>
         <w:t xml:space="preserve"> </w:t>
       </w:r>
+      <w:proofErr w:type="spellStart"/>
       <w:r>
         <w:rPr>
           <w:rFonts w:asciiTheme="minorHAnsi" w:hAnsiTheme="minorHAnsi" w:cstheme="minorHAnsi"/>
@@ -325,12 +328,23 @@
           <w:szCs w:val="32"/>
           <w:lang w:val="es-ES"/>
         </w:rPr>
-        <w:t>Melley (sparaop@gmail.com)</w:t>
+        <w:t>Melley</w:t>
+      </w:r>
+      <w:proofErr w:type="spellEnd"/>
+      <w:r>
+        <w:rPr>
+          <w:rFonts w:asciiTheme="minorHAnsi" w:hAnsiTheme="minorHAnsi" w:cstheme="minorHAnsi"/>
+          <w:color w:val="000000"/>
+          <w:sz w:val="32"/>
+          <w:szCs w:val="32"/>
+          <w:lang w:val="es-ES"/>
+        </w:rPr>
+        <w:t xml:space="preserve"> (sparaop@gmail.com)</w:t>
       </w:r>
     </w:p>
     <w:p>
       <w:pPr>
-        <w:pStyle w:val="NormalWeb"/>
+        <w:pStyle w:val="NormalnyWeb"/>
         <w:numPr>
           <w:ilvl w:val="0"/>
           <w:numId w:val="2"/>
@@ -379,7 +393,7 @@
     </w:p>
     <w:p>
       <w:pPr>
-        <w:pStyle w:val="NormalWeb"/>
+        <w:pStyle w:val="NormalnyWeb"/>
         <w:numPr>
           <w:ilvl w:val="0"/>
           <w:numId w:val="2"/>
@@ -394,6 +408,7 @@
           <w:szCs w:val="32"/>
         </w:rPr>
       </w:pPr>
+      <w:proofErr w:type="spellStart"/>
       <w:r>
         <w:rPr>
           <w:rFonts w:asciiTheme="minorHAnsi" w:hAnsiTheme="minorHAnsi" w:cstheme="minorHAnsi"/>
@@ -401,12 +416,42 @@
           <w:sz w:val="32"/>
           <w:szCs w:val="32"/>
         </w:rPr>
-        <w:t>Jaime Nevado Farfán (jaimenevadof@gmail.com)</w:t>
+        <w:t>Jaime</w:t>
+      </w:r>
+      <w:proofErr w:type="spellEnd"/>
+      <w:r>
+        <w:rPr>
+          <w:rFonts w:asciiTheme="minorHAnsi" w:hAnsiTheme="minorHAnsi" w:cstheme="minorHAnsi"/>
+          <w:color w:val="000000"/>
+          <w:sz w:val="32"/>
+          <w:szCs w:val="32"/>
+        </w:rPr>
+        <w:t xml:space="preserve"> Nevado </w:t>
+      </w:r>
+      <w:proofErr w:type="spellStart"/>
+      <w:r>
+        <w:rPr>
+          <w:rFonts w:asciiTheme="minorHAnsi" w:hAnsiTheme="minorHAnsi" w:cstheme="minorHAnsi"/>
+          <w:color w:val="000000"/>
+          <w:sz w:val="32"/>
+          <w:szCs w:val="32"/>
+        </w:rPr>
+        <w:t>Farfán</w:t>
+      </w:r>
+      <w:proofErr w:type="spellEnd"/>
+      <w:r>
+        <w:rPr>
+          <w:rFonts w:asciiTheme="minorHAnsi" w:hAnsiTheme="minorHAnsi" w:cstheme="minorHAnsi"/>
+          <w:color w:val="000000"/>
+          <w:sz w:val="32"/>
+          <w:szCs w:val="32"/>
+        </w:rPr>
+        <w:t xml:space="preserve"> (jaimenevadof@gmail.com)</w:t>
       </w:r>
     </w:p>
     <w:p>
       <w:pPr>
-        <w:pStyle w:val="NormalWeb"/>
+        <w:pStyle w:val="NormalnyWeb"/>
         <w:numPr>
           <w:ilvl w:val="0"/>
           <w:numId w:val="2"/>
@@ -460,7 +505,7 @@
     </w:p>
     <w:p>
       <w:pPr>
-        <w:pStyle w:val="NormalWeb"/>
+        <w:pStyle w:val="NormalnyWeb"/>
         <w:numPr>
           <w:ilvl w:val="0"/>
           <w:numId w:val="2"/>
@@ -489,9 +534,9 @@
     </w:p>
     <w:p>
       <w:pPr>
-        <w:pStyle w:val="Prrafodelista"/>
-        <w:rPr>
-          <w:rStyle w:val="Ttulodellibro"/>
+        <w:pStyle w:val="Akapitzlist"/>
+        <w:rPr>
+          <w:rStyle w:val="Tytuksiki"/>
           <w:rFonts w:cstheme="minorHAnsi"/>
           <w:b w:val="0"/>
           <w:bCs w:val="0"/>
@@ -505,9 +550,9 @@
     </w:p>
     <w:p>
       <w:pPr>
-        <w:pStyle w:val="Prrafodelista"/>
-        <w:rPr>
-          <w:rStyle w:val="Ttulodellibro"/>
+        <w:pStyle w:val="Akapitzlist"/>
+        <w:rPr>
+          <w:rStyle w:val="Tytuksiki"/>
           <w:rFonts w:cstheme="minorHAnsi"/>
           <w:b w:val="0"/>
           <w:bCs w:val="0"/>
@@ -521,10 +566,10 @@
     </w:p>
     <w:p>
       <w:pPr>
-        <w:pStyle w:val="Prrafodelista"/>
+        <w:pStyle w:val="Akapitzlist"/>
         <w:jc w:val="center"/>
         <w:rPr>
-          <w:rStyle w:val="Ttulodellibro"/>
+          <w:rStyle w:val="Tytuksiki"/>
           <w:rFonts w:cstheme="minorHAnsi"/>
           <w:b w:val="0"/>
           <w:bCs w:val="0"/>
@@ -535,7 +580,7 @@
       </w:pPr>
       <w:r>
         <w:rPr>
-          <w:rStyle w:val="Ttulodellibro"/>
+          <w:rStyle w:val="Tytuksiki"/>
           <w:rFonts w:cstheme="minorHAnsi"/>
           <w:b w:val="0"/>
           <w:bCs w:val="0"/>
@@ -548,7 +593,7 @@
     </w:p>
     <w:p>
       <w:pPr>
-        <w:pStyle w:val="Prrafodelista"/>
+        <w:pStyle w:val="Akapitzlist"/>
         <w:jc w:val="center"/>
         <w:rPr>
           <w:sz w:val="24"/>
@@ -560,7 +605,7 @@
       <w:hyperlink r:id="rId12" w:history="1">
         <w:r>
           <w:rPr>
-            <w:rStyle w:val="Hipervnculo"/>
+            <w:rStyle w:val="Hipercze"/>
             <w:sz w:val="24"/>
             <w:szCs w:val="24"/>
             <w:lang w:val="es-ES"/>
@@ -571,7 +616,7 @@
     </w:p>
     <w:p>
       <w:pPr>
-        <w:pStyle w:val="Prrafodelista"/>
+        <w:pStyle w:val="Akapitzlist"/>
         <w:jc w:val="center"/>
         <w:rPr>
           <w:rFonts w:cstheme="minorHAnsi"/>
@@ -604,21 +649,21 @@
       <w:sdtContent>
         <w:p>
           <w:pPr>
-            <w:pStyle w:val="TtuloTDC"/>
+            <w:pStyle w:val="Nagwekspisutreci"/>
             <w:rPr>
-              <w:rStyle w:val="Ttulo1Car"/>
+              <w:rStyle w:val="Nagwek1Znak"/>
             </w:rPr>
           </w:pPr>
           <w:r>
             <w:rPr>
-              <w:rStyle w:val="Ttulo1Car"/>
+              <w:rStyle w:val="Nagwek1Znak"/>
             </w:rPr>
             <w:t>TABLA DE CONTENIDOS</w:t>
           </w:r>
         </w:p>
         <w:p>
           <w:pPr>
-            <w:pStyle w:val="TDC1"/>
+            <w:pStyle w:val="Spistreci1"/>
             <w:rPr>
               <w:noProof/>
               <w:sz w:val="22"/>
@@ -638,7 +683,7 @@
           <w:hyperlink w:anchor="_Toc127304156" w:history="1">
             <w:r>
               <w:rPr>
-                <w:rStyle w:val="Hipervnculo"/>
+                <w:rStyle w:val="Hipercze"/>
                 <w:noProof/>
               </w:rPr>
               <w:t>Sección 1: Introducción</w:t>
@@ -695,7 +740,7 @@
         </w:p>
         <w:p>
           <w:pPr>
-            <w:pStyle w:val="TDC1"/>
+            <w:pStyle w:val="Spistreci1"/>
             <w:rPr>
               <w:noProof/>
               <w:sz w:val="22"/>
@@ -706,7 +751,7 @@
           <w:hyperlink w:anchor="_Toc127304157" w:history="1">
             <w:r>
               <w:rPr>
-                <w:rStyle w:val="Hipervnculo"/>
+                <w:rStyle w:val="Hipercze"/>
                 <w:noProof/>
                 <w:lang w:val="es-ES"/>
               </w:rPr>
@@ -764,7 +809,7 @@
         </w:p>
         <w:p>
           <w:pPr>
-            <w:pStyle w:val="TDC1"/>
+            <w:pStyle w:val="Spistreci1"/>
             <w:rPr>
               <w:noProof/>
               <w:sz w:val="22"/>
@@ -775,7 +820,7 @@
           <w:hyperlink w:anchor="_Toc127304158" w:history="1">
             <w:r>
               <w:rPr>
-                <w:rStyle w:val="Hipervnculo"/>
+                <w:rStyle w:val="Hipercze"/>
                 <w:noProof/>
                 <w:lang w:val="es-ES"/>
               </w:rPr>
@@ -833,7 +878,7 @@
         </w:p>
         <w:p>
           <w:pPr>
-            <w:pStyle w:val="TDC1"/>
+            <w:pStyle w:val="Spistreci1"/>
             <w:rPr>
               <w:noProof/>
               <w:sz w:val="22"/>
@@ -844,7 +889,7 @@
           <w:hyperlink w:anchor="_Toc127304159" w:history="1">
             <w:r>
               <w:rPr>
-                <w:rStyle w:val="Hipervnculo"/>
+                <w:rStyle w:val="Hipercze"/>
                 <w:noProof/>
                 <w:lang w:val="es-ES"/>
               </w:rPr>
@@ -913,9 +958,9 @@
     </w:sdt>
     <w:p>
       <w:pPr>
-        <w:pStyle w:val="Prrafodelista"/>
-        <w:rPr>
-          <w:rStyle w:val="Ttulodellibro"/>
+        <w:pStyle w:val="Akapitzlist"/>
+        <w:rPr>
+          <w:rStyle w:val="Tytuksiki"/>
           <w:rFonts w:cstheme="minorHAnsi"/>
           <w:b w:val="0"/>
           <w:bCs w:val="0"/>
@@ -927,9 +972,9 @@
     </w:p>
     <w:p>
       <w:pPr>
-        <w:pStyle w:val="Ttulo1"/>
-        <w:rPr>
-          <w:rStyle w:val="Ttulodellibro"/>
+        <w:pStyle w:val="Nagwek1"/>
+        <w:rPr>
+          <w:rStyle w:val="Tytuksiki"/>
           <w:b w:val="0"/>
           <w:bCs w:val="0"/>
           <w:smallCaps w:val="0"/>
@@ -938,7 +983,7 @@
       </w:pPr>
       <w:r>
         <w:rPr>
-          <w:rStyle w:val="Ttulodellibro"/>
+          <w:rStyle w:val="Tytuksiki"/>
           <w:b w:val="0"/>
           <w:bCs w:val="0"/>
           <w:smallCaps w:val="0"/>
@@ -951,7 +996,7 @@
       <w:bookmarkStart w:id="2" w:name="_Toc127304156"/>
       <w:r>
         <w:rPr>
-          <w:rStyle w:val="Ttulodellibro"/>
+          <w:rStyle w:val="Tytuksiki"/>
           <w:b w:val="0"/>
           <w:bCs w:val="0"/>
           <w:smallCaps w:val="0"/>
@@ -1094,7 +1139,19 @@
         <w:rPr>
           <w:lang w:val="es-ES"/>
         </w:rPr>
-        <w:t xml:space="preserve"> penamos añadir temática de enseñanza, por ejemplo haciendo preguntas al jugador para testearlo de sus conocimientos o interesarlo con datos divertidos o únicos que no había sabido.</w:t>
+        <w:t xml:space="preserve"> pen</w:t>
+      </w:r>
+      <w:r>
+        <w:rPr>
+          <w:lang w:val="es-ES"/>
+        </w:rPr>
+        <w:t>s</w:t>
+      </w:r>
+      <w:r>
+        <w:rPr>
+          <w:lang w:val="es-ES"/>
+        </w:rPr>
+        <w:t>amos añadir temática de enseñanza, por ejemplo haciendo preguntas al jugador para testearlo de sus conocimientos o interesarlo con datos divertidos o únicos que no había sabido.</w:t>
       </w:r>
     </w:p>
     <w:p>
@@ -1152,7 +1209,7 @@
       <w:hyperlink w:anchor="_Ir_a_siguiente" w:history="1">
         <w:r>
           <w:rPr>
-            <w:rStyle w:val="Hipervnculo"/>
+            <w:rStyle w:val="Hipercze"/>
             <w:i/>
             <w:iCs/>
             <w:lang w:val="es-ES"/>
@@ -1163,7 +1220,7 @@
     </w:p>
     <w:p>
       <w:pPr>
-        <w:pStyle w:val="Ttulo1"/>
+        <w:pStyle w:val="Nagwek1"/>
         <w:rPr>
           <w:lang w:val="es-ES"/>
         </w:rPr>
@@ -1172,14 +1229,14 @@
       <w:bookmarkStart w:id="4" w:name="_Toc127304157"/>
       <w:r>
         <w:rPr>
-          <w:rStyle w:val="Ttulo1Car"/>
+          <w:rStyle w:val="Nagwek1Znak"/>
           <w:lang w:val="es-ES"/>
         </w:rPr>
         <w:br w:type="column"/>
       </w:r>
       <w:r>
         <w:rPr>
-          <w:rStyle w:val="Ttulo1Car"/>
+          <w:rStyle w:val="Nagwek1Znak"/>
           <w:lang w:val="es-ES"/>
         </w:rPr>
         <w:lastRenderedPageBreak/>
@@ -1187,14 +1244,14 @@
       </w:r>
       <w:r>
         <w:rPr>
-          <w:rStyle w:val="Ttulo1Car"/>
+          <w:rStyle w:val="Nagwek1Znak"/>
           <w:lang w:val="es-ES"/>
         </w:rPr>
         <w:t>o</w:t>
       </w:r>
       <w:r>
         <w:rPr>
-          <w:rStyle w:val="Ttulo1Car"/>
+          <w:rStyle w:val="Nagwek1Znak"/>
           <w:lang w:val="es-ES"/>
         </w:rPr>
         <w:t>les</w:t>
@@ -1254,6 +1311,7 @@
                 <w:lang w:eastAsia="pl-PL"/>
               </w:rPr>
             </w:pPr>
+            <w:proofErr w:type="spellStart"/>
             <w:r>
               <w:rPr>
                 <w:rFonts w:ascii="Calibri" w:eastAsia="Times New Roman" w:hAnsi="Calibri" w:cs="Calibri"/>
@@ -1264,8 +1322,35 @@
                 <w:szCs w:val="22"/>
                 <w:lang w:eastAsia="pl-PL"/>
               </w:rPr>
-              <w:t>Integrante/Papel</w:t>
-            </w:r>
+              <w:t>Integrante</w:t>
+            </w:r>
+            <w:proofErr w:type="spellEnd"/>
+            <w:r>
+              <w:rPr>
+                <w:rFonts w:ascii="Calibri" w:eastAsia="Times New Roman" w:hAnsi="Calibri" w:cs="Calibri"/>
+                <w:b/>
+                <w:bCs/>
+                <w:color w:val="000000"/>
+                <w:sz w:val="22"/>
+                <w:szCs w:val="22"/>
+                <w:lang w:eastAsia="pl-PL"/>
+              </w:rPr>
+              <w:t>/</w:t>
+            </w:r>
+            <w:proofErr w:type="spellStart"/>
+            <w:r>
+              <w:rPr>
+                <w:rFonts w:ascii="Calibri" w:eastAsia="Times New Roman" w:hAnsi="Calibri" w:cs="Calibri"/>
+                <w:b/>
+                <w:bCs/>
+                <w:color w:val="000000"/>
+                <w:sz w:val="22"/>
+                <w:szCs w:val="22"/>
+                <w:lang w:eastAsia="pl-PL"/>
+              </w:rPr>
+              <w:t>Papel</w:t>
+            </w:r>
+            <w:proofErr w:type="spellEnd"/>
           </w:p>
         </w:tc>
         <w:tc>
@@ -1296,6 +1381,7 @@
                 <w:lang w:eastAsia="pl-PL"/>
               </w:rPr>
             </w:pPr>
+            <w:proofErr w:type="spellStart"/>
             <w:r>
               <w:rPr>
                 <w:rFonts w:ascii="Calibri" w:eastAsia="Times New Roman" w:hAnsi="Calibri" w:cs="Calibri"/>
@@ -1308,6 +1394,7 @@
               </w:rPr>
               <w:t>Analista</w:t>
             </w:r>
+            <w:proofErr w:type="spellEnd"/>
           </w:p>
         </w:tc>
         <w:tc>
@@ -1338,6 +1425,7 @@
                 <w:lang w:eastAsia="pl-PL"/>
               </w:rPr>
             </w:pPr>
+            <w:proofErr w:type="spellStart"/>
             <w:r>
               <w:rPr>
                 <w:rFonts w:ascii="Calibri" w:eastAsia="Times New Roman" w:hAnsi="Calibri" w:cs="Calibri"/>
@@ -1350,6 +1438,7 @@
               </w:rPr>
               <w:t>Diseñador</w:t>
             </w:r>
+            <w:proofErr w:type="spellEnd"/>
           </w:p>
         </w:tc>
         <w:tc>
@@ -1380,6 +1469,7 @@
                 <w:lang w:eastAsia="pl-PL"/>
               </w:rPr>
             </w:pPr>
+            <w:proofErr w:type="spellStart"/>
             <w:r>
               <w:rPr>
                 <w:rFonts w:ascii="Calibri" w:eastAsia="Times New Roman" w:hAnsi="Calibri" w:cs="Calibri"/>
@@ -1390,7 +1480,20 @@
                 <w:szCs w:val="22"/>
                 <w:lang w:eastAsia="pl-PL"/>
               </w:rPr>
-              <w:t>Scrum Master</w:t>
+              <w:t>Scrum</w:t>
+            </w:r>
+            <w:proofErr w:type="spellEnd"/>
+            <w:r>
+              <w:rPr>
+                <w:rFonts w:ascii="Calibri" w:eastAsia="Times New Roman" w:hAnsi="Calibri" w:cs="Calibri"/>
+                <w:b/>
+                <w:bCs/>
+                <w:color w:val="000000"/>
+                <w:sz w:val="22"/>
+                <w:szCs w:val="22"/>
+                <w:lang w:eastAsia="pl-PL"/>
+              </w:rPr>
+              <w:t xml:space="preserve"> Master</w:t>
             </w:r>
           </w:p>
         </w:tc>
@@ -1432,8 +1535,22 @@
                 <w:szCs w:val="22"/>
                 <w:lang w:eastAsia="pl-PL"/>
               </w:rPr>
-              <w:t>Product Owner</w:t>
-            </w:r>
+              <w:t xml:space="preserve">Product </w:t>
+            </w:r>
+            <w:proofErr w:type="spellStart"/>
+            <w:r>
+              <w:rPr>
+                <w:rFonts w:ascii="Calibri" w:eastAsia="Times New Roman" w:hAnsi="Calibri" w:cs="Calibri"/>
+                <w:b/>
+                <w:bCs/>
+                <w:color w:val="000000"/>
+                <w:sz w:val="22"/>
+                <w:szCs w:val="22"/>
+                <w:lang w:eastAsia="pl-PL"/>
+              </w:rPr>
+              <w:t>Owner</w:t>
+            </w:r>
+            <w:proofErr w:type="spellEnd"/>
           </w:p>
         </w:tc>
         <w:tc>
@@ -1464,6 +1581,7 @@
                 <w:lang w:eastAsia="pl-PL"/>
               </w:rPr>
             </w:pPr>
+            <w:proofErr w:type="spellStart"/>
             <w:r>
               <w:rPr>
                 <w:rFonts w:ascii="Calibri" w:eastAsia="Times New Roman" w:hAnsi="Calibri" w:cs="Calibri"/>
@@ -1476,6 +1594,7 @@
               </w:rPr>
               <w:t>Programador</w:t>
             </w:r>
+            <w:proofErr w:type="spellEnd"/>
           </w:p>
         </w:tc>
         <w:tc>
@@ -2264,6 +2383,7 @@
                 <w:lang w:eastAsia="pl-PL"/>
               </w:rPr>
             </w:pPr>
+            <w:proofErr w:type="spellStart"/>
             <w:r>
               <w:rPr>
                 <w:rFonts w:ascii="Calibri" w:eastAsia="Times New Roman" w:hAnsi="Calibri" w:cs="Calibri"/>
@@ -2272,8 +2392,31 @@
                 <w:color w:val="000000"/>
                 <w:lang w:val="es-ES" w:eastAsia="pl-PL"/>
               </w:rPr>
-              <w:t>Nicoló Melley</w:t>
-            </w:r>
+              <w:t>Nicoló</w:t>
+            </w:r>
+            <w:proofErr w:type="spellEnd"/>
+            <w:r>
+              <w:rPr>
+                <w:rFonts w:ascii="Calibri" w:eastAsia="Times New Roman" w:hAnsi="Calibri" w:cs="Calibri"/>
+                <w:b/>
+                <w:bCs/>
+                <w:color w:val="000000"/>
+                <w:lang w:val="es-ES" w:eastAsia="pl-PL"/>
+              </w:rPr>
+              <w:t xml:space="preserve"> </w:t>
+            </w:r>
+            <w:proofErr w:type="spellStart"/>
+            <w:r>
+              <w:rPr>
+                <w:rFonts w:ascii="Calibri" w:eastAsia="Times New Roman" w:hAnsi="Calibri" w:cs="Calibri"/>
+                <w:b/>
+                <w:bCs/>
+                <w:color w:val="000000"/>
+                <w:lang w:val="es-ES" w:eastAsia="pl-PL"/>
+              </w:rPr>
+              <w:t>Melley</w:t>
+            </w:r>
+            <w:proofErr w:type="spellEnd"/>
           </w:p>
         </w:tc>
         <w:tc>
@@ -2756,6 +2899,7 @@
                 <w:lang w:eastAsia="pl-PL"/>
               </w:rPr>
             </w:pPr>
+            <w:proofErr w:type="spellStart"/>
             <w:r>
               <w:rPr>
                 <w:rFonts w:ascii="Calibri" w:eastAsia="Times New Roman" w:hAnsi="Calibri" w:cs="Calibri"/>
@@ -2764,8 +2908,31 @@
                 <w:color w:val="000000"/>
                 <w:lang w:eastAsia="pl-PL"/>
               </w:rPr>
-              <w:t>Jaime Nevado Farfán</w:t>
-            </w:r>
+              <w:t>Jaime</w:t>
+            </w:r>
+            <w:proofErr w:type="spellEnd"/>
+            <w:r>
+              <w:rPr>
+                <w:rFonts w:ascii="Calibri" w:eastAsia="Times New Roman" w:hAnsi="Calibri" w:cs="Calibri"/>
+                <w:b/>
+                <w:bCs/>
+                <w:color w:val="000000"/>
+                <w:lang w:eastAsia="pl-PL"/>
+              </w:rPr>
+              <w:t xml:space="preserve"> Nevado </w:t>
+            </w:r>
+            <w:proofErr w:type="spellStart"/>
+            <w:r>
+              <w:rPr>
+                <w:rFonts w:ascii="Calibri" w:eastAsia="Times New Roman" w:hAnsi="Calibri" w:cs="Calibri"/>
+                <w:b/>
+                <w:bCs/>
+                <w:color w:val="000000"/>
+                <w:lang w:eastAsia="pl-PL"/>
+              </w:rPr>
+              <w:t>Farfán</w:t>
+            </w:r>
+            <w:proofErr w:type="spellEnd"/>
           </w:p>
         </w:tc>
         <w:tc>
@@ -3208,6 +3375,7 @@
                 <w:lang w:eastAsia="pl-PL"/>
               </w:rPr>
             </w:pPr>
+            <w:proofErr w:type="spellStart"/>
             <w:r>
               <w:rPr>
                 <w:rFonts w:ascii="Calibri" w:eastAsia="Times New Roman" w:hAnsi="Calibri" w:cs="Calibri"/>
@@ -3216,8 +3384,31 @@
                 <w:color w:val="000000"/>
                 <w:lang w:eastAsia="pl-PL"/>
               </w:rPr>
-              <w:t>Andrés Ruiz Sánchez</w:t>
-            </w:r>
+              <w:t>Andrés</w:t>
+            </w:r>
+            <w:proofErr w:type="spellEnd"/>
+            <w:r>
+              <w:rPr>
+                <w:rFonts w:ascii="Calibri" w:eastAsia="Times New Roman" w:hAnsi="Calibri" w:cs="Calibri"/>
+                <w:b/>
+                <w:bCs/>
+                <w:color w:val="000000"/>
+                <w:lang w:eastAsia="pl-PL"/>
+              </w:rPr>
+              <w:t xml:space="preserve"> Ruiz </w:t>
+            </w:r>
+            <w:proofErr w:type="spellStart"/>
+            <w:r>
+              <w:rPr>
+                <w:rFonts w:ascii="Calibri" w:eastAsia="Times New Roman" w:hAnsi="Calibri" w:cs="Calibri"/>
+                <w:b/>
+                <w:bCs/>
+                <w:color w:val="000000"/>
+                <w:lang w:eastAsia="pl-PL"/>
+              </w:rPr>
+              <w:t>Sánchez</w:t>
+            </w:r>
+            <w:proofErr w:type="spellEnd"/>
           </w:p>
         </w:tc>
         <w:tc>
@@ -3415,7 +3606,7 @@
       <w:pPr>
         <w:jc w:val="right"/>
         <w:rPr>
-          <w:rStyle w:val="Hipervnculo"/>
+          <w:rStyle w:val="Hipercze"/>
         </w:rPr>
       </w:pPr>
       <w:r>
@@ -3451,30 +3642,12 @@
       </w:r>
       <w:r>
         <w:rPr>
-          <w:rStyle w:val="Hipervnculo"/>
+          <w:rStyle w:val="Hipercze"/>
           <w:i/>
           <w:iCs/>
           <w:lang w:val="es-ES"/>
         </w:rPr>
-        <w:t>Ir a sig</w:t>
-      </w:r>
-      <w:r>
-        <w:rPr>
-          <w:rStyle w:val="Hipervnculo"/>
-          <w:i/>
-          <w:iCs/>
-          <w:lang w:val="es-ES"/>
-        </w:rPr>
-        <w:t>u</w:t>
-      </w:r>
-      <w:r>
-        <w:rPr>
-          <w:rStyle w:val="Hipervnculo"/>
-          <w:i/>
-          <w:iCs/>
-          <w:lang w:val="es-ES"/>
-        </w:rPr>
-        <w:t>iente sección</w:t>
+        <w:t>Ir a siguiente sección</w:t>
       </w:r>
       <w:bookmarkStart w:id="5" w:name="_Sección_3:_Gestión"/>
       <w:bookmarkEnd w:id="5"/>
@@ -3502,7 +3675,7 @@
     </w:p>
     <w:p>
       <w:pPr>
-        <w:pStyle w:val="Ttulo1"/>
+        <w:pStyle w:val="Nagwek1"/>
         <w:rPr>
           <w:lang w:val="es-ES"/>
         </w:rPr>
@@ -3539,7 +3712,7 @@
     </w:p>
     <w:tbl>
       <w:tblPr>
-        <w:tblStyle w:val="Tablaconcuadrcula"/>
+        <w:tblStyle w:val="Tabela-Siatka"/>
         <w:tblW w:w="9918" w:type="dxa"/>
         <w:tblLook w:val="04A0" w:firstRow="1" w:lastRow="0" w:firstColumn="1" w:lastColumn="0" w:noHBand="0" w:noVBand="1"/>
       </w:tblPr>
@@ -3823,7 +3996,19 @@
               <w:rPr>
                 <w:lang w:val="es-ES"/>
               </w:rPr>
-              <w:t>Usar buenas practicas de programación</w:t>
+              <w:t xml:space="preserve">Usar buenas </w:t>
+            </w:r>
+            <w:r>
+              <w:rPr>
+                <w:lang w:val="es-ES"/>
+              </w:rPr>
+              <w:t>prácticas</w:t>
+            </w:r>
+            <w:r>
+              <w:rPr>
+                <w:lang w:val="es-ES"/>
+              </w:rPr>
+              <w:t xml:space="preserve"> de programación</w:t>
             </w:r>
           </w:p>
         </w:tc>
@@ -4392,7 +4577,7 @@
       <w:pPr>
         <w:jc w:val="right"/>
         <w:rPr>
-          <w:rStyle w:val="Hipervnculo"/>
+          <w:rStyle w:val="Hipercze"/>
           <w:lang w:val="es-ES"/>
         </w:rPr>
       </w:pPr>
@@ -4429,7 +4614,7 @@
       </w:r>
       <w:r>
         <w:rPr>
-          <w:rStyle w:val="Hipervnculo"/>
+          <w:rStyle w:val="Hipercze"/>
           <w:i/>
           <w:iCs/>
           <w:lang w:val="es-ES"/>
@@ -4460,7 +4645,7 @@
     </w:p>
     <w:p>
       <w:pPr>
-        <w:pStyle w:val="Ttulo1"/>
+        <w:pStyle w:val="Nagwek1"/>
         <w:rPr>
           <w:lang w:val="es-ES"/>
         </w:rPr>
@@ -4510,7 +4695,7 @@
     </w:p>
     <w:p>
       <w:pPr>
-        <w:pStyle w:val="Prrafodelista"/>
+        <w:pStyle w:val="Akapitzlist"/>
         <w:numPr>
           <w:ilvl w:val="0"/>
           <w:numId w:val="4"/>
@@ -4540,7 +4725,7 @@
     </w:p>
     <w:p>
       <w:pPr>
-        <w:pStyle w:val="Prrafodelista"/>
+        <w:pStyle w:val="Akapitzlist"/>
         <w:numPr>
           <w:ilvl w:val="1"/>
           <w:numId w:val="4"/>
@@ -4558,7 +4743,7 @@
     </w:p>
     <w:p>
       <w:pPr>
-        <w:pStyle w:val="Prrafodelista"/>
+        <w:pStyle w:val="Akapitzlist"/>
         <w:numPr>
           <w:ilvl w:val="1"/>
           <w:numId w:val="4"/>
@@ -4567,16 +4752,18 @@
           <w:lang w:val="es-ES"/>
         </w:rPr>
       </w:pPr>
+      <w:proofErr w:type="spellStart"/>
       <w:r>
         <w:rPr>
           <w:lang w:val="es-ES"/>
         </w:rPr>
         <w:t>Discord</w:t>
       </w:r>
+      <w:proofErr w:type="spellEnd"/>
     </w:p>
     <w:p>
       <w:pPr>
-        <w:pStyle w:val="Prrafodelista"/>
+        <w:pStyle w:val="Akapitzlist"/>
         <w:numPr>
           <w:ilvl w:val="0"/>
           <w:numId w:val="4"/>
@@ -4598,7 +4785,7 @@
     </w:p>
     <w:p>
       <w:pPr>
-        <w:pStyle w:val="Prrafodelista"/>
+        <w:pStyle w:val="Akapitzlist"/>
         <w:numPr>
           <w:ilvl w:val="1"/>
           <w:numId w:val="4"/>
@@ -4607,16 +4794,24 @@
           <w:lang w:val="es-ES"/>
         </w:rPr>
       </w:pPr>
-      <w:r>
-        <w:rPr>
-          <w:lang w:val="es-ES"/>
-        </w:rPr>
-        <w:t>Docs Google</w:t>
+      <w:proofErr w:type="spellStart"/>
+      <w:r>
+        <w:rPr>
+          <w:lang w:val="es-ES"/>
+        </w:rPr>
+        <w:t>Docs</w:t>
+      </w:r>
+      <w:proofErr w:type="spellEnd"/>
+      <w:r>
+        <w:rPr>
+          <w:lang w:val="es-ES"/>
+        </w:rPr>
+        <w:t xml:space="preserve"> Google</w:t>
       </w:r>
     </w:p>
     <w:p>
       <w:pPr>
-        <w:pStyle w:val="Prrafodelista"/>
+        <w:pStyle w:val="Akapitzlist"/>
         <w:numPr>
           <w:ilvl w:val="1"/>
           <w:numId w:val="4"/>
@@ -4634,7 +4829,7 @@
     </w:p>
     <w:p>
       <w:pPr>
-        <w:pStyle w:val="Prrafodelista"/>
+        <w:pStyle w:val="Akapitzlist"/>
         <w:numPr>
           <w:ilvl w:val="0"/>
           <w:numId w:val="4"/>
@@ -4656,7 +4851,7 @@
     </w:p>
     <w:p>
       <w:pPr>
-        <w:pStyle w:val="Prrafodelista"/>
+        <w:pStyle w:val="Akapitzlist"/>
         <w:numPr>
           <w:ilvl w:val="1"/>
           <w:numId w:val="4"/>
@@ -4665,16 +4860,18 @@
           <w:lang w:val="es-ES"/>
         </w:rPr>
       </w:pPr>
+      <w:proofErr w:type="spellStart"/>
       <w:r>
         <w:rPr>
           <w:lang w:val="es-ES"/>
         </w:rPr>
         <w:t>Github</w:t>
       </w:r>
+      <w:proofErr w:type="spellEnd"/>
     </w:p>
     <w:p>
       <w:pPr>
-        <w:pStyle w:val="Prrafodelista"/>
+        <w:pStyle w:val="Akapitzlist"/>
         <w:numPr>
           <w:ilvl w:val="0"/>
           <w:numId w:val="4"/>
@@ -4696,7 +4893,7 @@
     </w:p>
     <w:p>
       <w:pPr>
-        <w:pStyle w:val="Prrafodelista"/>
+        <w:pStyle w:val="Akapitzlist"/>
         <w:numPr>
           <w:ilvl w:val="1"/>
           <w:numId w:val="4"/>
@@ -4705,16 +4902,18 @@
           <w:lang w:val="es-ES"/>
         </w:rPr>
       </w:pPr>
+      <w:proofErr w:type="spellStart"/>
       <w:r>
         <w:rPr>
           <w:lang w:val="es-ES"/>
         </w:rPr>
         <w:t>Piskel</w:t>
       </w:r>
+      <w:proofErr w:type="spellEnd"/>
     </w:p>
     <w:p>
       <w:pPr>
-        <w:pStyle w:val="Prrafodelista"/>
+        <w:pStyle w:val="Akapitzlist"/>
         <w:numPr>
           <w:ilvl w:val="1"/>
           <w:numId w:val="4"/>
@@ -4723,16 +4922,18 @@
           <w:lang w:val="es-ES"/>
         </w:rPr>
       </w:pPr>
+      <w:proofErr w:type="spellStart"/>
       <w:r>
         <w:rPr>
           <w:lang w:val="es-ES"/>
         </w:rPr>
         <w:t>Illustrator</w:t>
       </w:r>
+      <w:proofErr w:type="spellEnd"/>
     </w:p>
     <w:p>
       <w:pPr>
-        <w:pStyle w:val="Prrafodelista"/>
+        <w:pStyle w:val="Akapitzlist"/>
         <w:numPr>
           <w:ilvl w:val="1"/>
           <w:numId w:val="4"/>
@@ -4750,7 +4951,7 @@
     </w:p>
     <w:p>
       <w:pPr>
-        <w:pStyle w:val="Prrafodelista"/>
+        <w:pStyle w:val="Akapitzlist"/>
         <w:numPr>
           <w:ilvl w:val="1"/>
           <w:numId w:val="4"/>
@@ -4759,16 +4960,18 @@
           <w:lang w:val="es-ES"/>
         </w:rPr>
       </w:pPr>
+      <w:proofErr w:type="spellStart"/>
       <w:r>
         <w:rPr>
           <w:lang w:val="es-ES"/>
         </w:rPr>
         <w:t>Canva</w:t>
       </w:r>
+      <w:proofErr w:type="spellEnd"/>
     </w:p>
     <w:p>
       <w:pPr>
-        <w:pStyle w:val="Prrafodelista"/>
+        <w:pStyle w:val="Akapitzlist"/>
         <w:numPr>
           <w:ilvl w:val="0"/>
           <w:numId w:val="4"/>
@@ -4790,7 +4993,7 @@
     </w:p>
     <w:p>
       <w:pPr>
-        <w:pStyle w:val="Prrafodelista"/>
+        <w:pStyle w:val="Akapitzlist"/>
         <w:numPr>
           <w:ilvl w:val="1"/>
           <w:numId w:val="4"/>
@@ -4799,16 +5002,18 @@
           <w:lang w:val="es-ES"/>
         </w:rPr>
       </w:pPr>
+      <w:proofErr w:type="spellStart"/>
       <w:r>
         <w:rPr>
           <w:lang w:val="es-ES"/>
         </w:rPr>
         <w:t>VsCode</w:t>
       </w:r>
+      <w:proofErr w:type="spellEnd"/>
     </w:p>
     <w:p>
       <w:pPr>
-        <w:pStyle w:val="Prrafodelista"/>
+        <w:pStyle w:val="Akapitzlist"/>
         <w:numPr>
           <w:ilvl w:val="1"/>
           <w:numId w:val="4"/>
@@ -4821,12 +5026,20 @@
         <w:rPr>
           <w:lang w:val="es-ES"/>
         </w:rPr>
-        <w:t>IntelliJ Edit</w:t>
-      </w:r>
+        <w:t xml:space="preserve">IntelliJ </w:t>
+      </w:r>
+      <w:proofErr w:type="spellStart"/>
+      <w:r>
+        <w:rPr>
+          <w:lang w:val="es-ES"/>
+        </w:rPr>
+        <w:t>Edit</w:t>
+      </w:r>
+      <w:proofErr w:type="spellEnd"/>
     </w:p>
     <w:p>
       <w:pPr>
-        <w:pStyle w:val="Prrafodelista"/>
+        <w:pStyle w:val="Akapitzlist"/>
         <w:numPr>
           <w:ilvl w:val="0"/>
           <w:numId w:val="4"/>
@@ -4848,7 +5061,7 @@
     </w:p>
     <w:p>
       <w:pPr>
-        <w:pStyle w:val="Prrafodelista"/>
+        <w:pStyle w:val="Akapitzlist"/>
         <w:numPr>
           <w:ilvl w:val="1"/>
           <w:numId w:val="4"/>
@@ -5049,7 +5262,7 @@
   </w:p>
   <w:p>
     <w:pPr>
-      <w:pStyle w:val="Encabezado"/>
+      <w:pStyle w:val="Nagwek"/>
     </w:pPr>
   </w:p>
 </w:hdr>
@@ -5956,16 +6169,16 @@
     <w:lsdException w:name="Unresolved Mention" w:semiHidden="1" w:unhideWhenUsed="1"/>
     <w:lsdException w:name="Smart Link" w:semiHidden="1" w:unhideWhenUsed="1"/>
   </w:latentStyles>
-  <w:style w:type="paragraph" w:default="1" w:styleId="Normal">
+  <w:style w:type="paragraph" w:default="1" w:styleId="Normalny">
     <w:name w:val="Normal"/>
     <w:qFormat/>
     <w:rsid w:val="008B4BA0"/>
   </w:style>
-  <w:style w:type="paragraph" w:styleId="Ttulo1">
+  <w:style w:type="paragraph" w:styleId="Nagwek1">
     <w:name w:val="heading 1"/>
-    <w:basedOn w:val="Normal"/>
-    <w:next w:val="Normal"/>
-    <w:link w:val="Ttulo1Car"/>
+    <w:basedOn w:val="Normalny"/>
+    <w:next w:val="Normalny"/>
+    <w:link w:val="Nagwek1Znak"/>
     <w:uiPriority w:val="9"/>
     <w:qFormat/>
     <w:rsid w:val="008B4BA0"/>
@@ -5985,11 +6198,11 @@
       <w:szCs w:val="40"/>
     </w:rPr>
   </w:style>
-  <w:style w:type="paragraph" w:styleId="Ttulo2">
+  <w:style w:type="paragraph" w:styleId="Nagwek2">
     <w:name w:val="heading 2"/>
-    <w:basedOn w:val="Normal"/>
-    <w:next w:val="Normal"/>
-    <w:link w:val="Ttulo2Car"/>
+    <w:basedOn w:val="Normalny"/>
+    <w:next w:val="Normalny"/>
+    <w:link w:val="Nagwek2Znak"/>
     <w:uiPriority w:val="9"/>
     <w:semiHidden/>
     <w:unhideWhenUsed/>
@@ -6008,11 +6221,11 @@
       <w:szCs w:val="36"/>
     </w:rPr>
   </w:style>
-  <w:style w:type="paragraph" w:styleId="Ttulo3">
+  <w:style w:type="paragraph" w:styleId="Nagwek3">
     <w:name w:val="heading 3"/>
-    <w:basedOn w:val="Normal"/>
-    <w:next w:val="Normal"/>
-    <w:link w:val="Ttulo3Car"/>
+    <w:basedOn w:val="Normalny"/>
+    <w:next w:val="Normalny"/>
+    <w:link w:val="Nagwek3Znak"/>
     <w:uiPriority w:val="9"/>
     <w:semiHidden/>
     <w:unhideWhenUsed/>
@@ -6031,11 +6244,11 @@
       <w:szCs w:val="32"/>
     </w:rPr>
   </w:style>
-  <w:style w:type="paragraph" w:styleId="Ttulo4">
+  <w:style w:type="paragraph" w:styleId="Nagwek4">
     <w:name w:val="heading 4"/>
-    <w:basedOn w:val="Normal"/>
-    <w:next w:val="Normal"/>
-    <w:link w:val="Ttulo4Car"/>
+    <w:basedOn w:val="Normalny"/>
+    <w:next w:val="Normalny"/>
+    <w:link w:val="Nagwek4Znak"/>
     <w:uiPriority w:val="9"/>
     <w:semiHidden/>
     <w:unhideWhenUsed/>
@@ -6056,11 +6269,11 @@
       <w:szCs w:val="28"/>
     </w:rPr>
   </w:style>
-  <w:style w:type="paragraph" w:styleId="Ttulo5">
+  <w:style w:type="paragraph" w:styleId="Nagwek5">
     <w:name w:val="heading 5"/>
-    <w:basedOn w:val="Normal"/>
-    <w:next w:val="Normal"/>
-    <w:link w:val="Ttulo5Car"/>
+    <w:basedOn w:val="Normalny"/>
+    <w:next w:val="Normalny"/>
+    <w:link w:val="Nagwek5Znak"/>
     <w:uiPriority w:val="9"/>
     <w:semiHidden/>
     <w:unhideWhenUsed/>
@@ -6079,11 +6292,11 @@
       <w:szCs w:val="24"/>
     </w:rPr>
   </w:style>
-  <w:style w:type="paragraph" w:styleId="Ttulo6">
+  <w:style w:type="paragraph" w:styleId="Nagwek6">
     <w:name w:val="heading 6"/>
-    <w:basedOn w:val="Normal"/>
-    <w:next w:val="Normal"/>
-    <w:link w:val="Ttulo6Car"/>
+    <w:basedOn w:val="Normalny"/>
+    <w:next w:val="Normalny"/>
+    <w:link w:val="Nagwek6Znak"/>
     <w:uiPriority w:val="9"/>
     <w:semiHidden/>
     <w:unhideWhenUsed/>
@@ -6104,11 +6317,11 @@
       <w:szCs w:val="24"/>
     </w:rPr>
   </w:style>
-  <w:style w:type="paragraph" w:styleId="Ttulo7">
+  <w:style w:type="paragraph" w:styleId="Nagwek7">
     <w:name w:val="heading 7"/>
-    <w:basedOn w:val="Normal"/>
-    <w:next w:val="Normal"/>
-    <w:link w:val="Ttulo7Car"/>
+    <w:basedOn w:val="Normalny"/>
+    <w:next w:val="Normalny"/>
+    <w:link w:val="Nagwek7Znak"/>
     <w:uiPriority w:val="9"/>
     <w:semiHidden/>
     <w:unhideWhenUsed/>
@@ -6129,11 +6342,11 @@
       <w:szCs w:val="22"/>
     </w:rPr>
   </w:style>
-  <w:style w:type="paragraph" w:styleId="Ttulo8">
+  <w:style w:type="paragraph" w:styleId="Nagwek8">
     <w:name w:val="heading 8"/>
-    <w:basedOn w:val="Normal"/>
-    <w:next w:val="Normal"/>
-    <w:link w:val="Ttulo8Car"/>
+    <w:basedOn w:val="Normalny"/>
+    <w:next w:val="Normalny"/>
+    <w:link w:val="Nagwek8Znak"/>
     <w:uiPriority w:val="9"/>
     <w:semiHidden/>
     <w:unhideWhenUsed/>
@@ -6152,11 +6365,11 @@
       <w:szCs w:val="22"/>
     </w:rPr>
   </w:style>
-  <w:style w:type="paragraph" w:styleId="Ttulo9">
+  <w:style w:type="paragraph" w:styleId="Nagwek9">
     <w:name w:val="heading 9"/>
-    <w:basedOn w:val="Normal"/>
-    <w:next w:val="Normal"/>
-    <w:link w:val="Ttulo9Car"/>
+    <w:basedOn w:val="Normalny"/>
+    <w:next w:val="Normalny"/>
+    <w:link w:val="Nagwek9Znak"/>
     <w:uiPriority w:val="9"/>
     <w:semiHidden/>
     <w:unhideWhenUsed/>
@@ -6177,13 +6390,13 @@
       <w:szCs w:val="22"/>
     </w:rPr>
   </w:style>
-  <w:style w:type="character" w:default="1" w:styleId="Fuentedeprrafopredeter">
+  <w:style w:type="character" w:default="1" w:styleId="Domylnaczcionkaakapitu">
     <w:name w:val="Default Paragraph Font"/>
     <w:uiPriority w:val="1"/>
     <w:semiHidden/>
     <w:unhideWhenUsed/>
   </w:style>
-  <w:style w:type="table" w:default="1" w:styleId="Tablanormal">
+  <w:style w:type="table" w:default="1" w:styleId="Standardowy">
     <w:name w:val="Normal Table"/>
     <w:uiPriority w:val="99"/>
     <w:semiHidden/>
@@ -6198,15 +6411,15 @@
       </w:tblCellMar>
     </w:tblPr>
   </w:style>
-  <w:style w:type="numbering" w:default="1" w:styleId="Sinlista">
+  <w:style w:type="numbering" w:default="1" w:styleId="Bezlisty">
     <w:name w:val="No List"/>
     <w:uiPriority w:val="99"/>
     <w:semiHidden/>
     <w:unhideWhenUsed/>
   </w:style>
-  <w:style w:type="character" w:styleId="Ttulodellibro">
+  <w:style w:type="character" w:styleId="Tytuksiki">
     <w:name w:val="Book Title"/>
-    <w:basedOn w:val="Fuentedeprrafopredeter"/>
+    <w:basedOn w:val="Domylnaczcionkaakapitu"/>
     <w:uiPriority w:val="33"/>
     <w:qFormat/>
     <w:rsid w:val="008B4BA0"/>
@@ -6218,9 +6431,9 @@
       <w:spacing w:val="0"/>
     </w:rPr>
   </w:style>
-  <w:style w:type="paragraph" w:styleId="Prrafodelista">
+  <w:style w:type="paragraph" w:styleId="Akapitzlist">
     <w:name w:val="List Paragraph"/>
-    <w:basedOn w:val="Normal"/>
+    <w:basedOn w:val="Normalny"/>
     <w:uiPriority w:val="34"/>
     <w:qFormat/>
     <w:rsid w:val="008B4BA0"/>
@@ -6229,9 +6442,9 @@
       <w:contextualSpacing/>
     </w:pPr>
   </w:style>
-  <w:style w:type="paragraph" w:styleId="NormalWeb">
+  <w:style w:type="paragraph" w:styleId="NormalnyWeb">
     <w:name w:val="Normal (Web)"/>
-    <w:basedOn w:val="Normal"/>
+    <w:basedOn w:val="Normalny"/>
     <w:uiPriority w:val="99"/>
     <w:semiHidden/>
     <w:unhideWhenUsed/>
@@ -6246,9 +6459,9 @@
       <w:lang w:eastAsia="pl-PL"/>
     </w:rPr>
   </w:style>
-  <w:style w:type="character" w:styleId="Hipervnculo">
+  <w:style w:type="character" w:styleId="Hipercze">
     <w:name w:val="Hyperlink"/>
-    <w:basedOn w:val="Fuentedeprrafopredeter"/>
+    <w:basedOn w:val="Domylnaczcionkaakapitu"/>
     <w:uiPriority w:val="99"/>
     <w:unhideWhenUsed/>
     <w:rsid w:val="008B4BA0"/>
@@ -6257,9 +6470,9 @@
       <w:u w:val="single"/>
     </w:rPr>
   </w:style>
-  <w:style w:type="character" w:styleId="Mencinsinresolver">
+  <w:style w:type="character" w:styleId="Nierozpoznanawzmianka">
     <w:name w:val="Unresolved Mention"/>
-    <w:basedOn w:val="Fuentedeprrafopredeter"/>
+    <w:basedOn w:val="Domylnaczcionkaakapitu"/>
     <w:uiPriority w:val="99"/>
     <w:semiHidden/>
     <w:unhideWhenUsed/>
@@ -6269,9 +6482,9 @@
       <w:shd w:val="clear" w:color="auto" w:fill="E1DFDD"/>
     </w:rPr>
   </w:style>
-  <w:style w:type="character" w:styleId="Hipervnculovisitado">
+  <w:style w:type="character" w:styleId="UyteHipercze">
     <w:name w:val="FollowedHyperlink"/>
-    <w:basedOn w:val="Fuentedeprrafopredeter"/>
+    <w:basedOn w:val="Domylnaczcionkaakapitu"/>
     <w:uiPriority w:val="99"/>
     <w:semiHidden/>
     <w:unhideWhenUsed/>
@@ -6281,10 +6494,10 @@
       <w:u w:val="single"/>
     </w:rPr>
   </w:style>
-  <w:style w:type="character" w:customStyle="1" w:styleId="Ttulo1Car">
-    <w:name w:val="Título 1 Car"/>
-    <w:basedOn w:val="Fuentedeprrafopredeter"/>
-    <w:link w:val="Ttulo1"/>
+  <w:style w:type="character" w:customStyle="1" w:styleId="Nagwek1Znak">
+    <w:name w:val="Nagłówek 1 Znak"/>
+    <w:basedOn w:val="Domylnaczcionkaakapitu"/>
+    <w:link w:val="Nagwek1"/>
     <w:uiPriority w:val="9"/>
     <w:rsid w:val="008B4BA0"/>
     <w:rPr>
@@ -6294,10 +6507,10 @@
       <w:szCs w:val="40"/>
     </w:rPr>
   </w:style>
-  <w:style w:type="character" w:customStyle="1" w:styleId="Ttulo2Car">
-    <w:name w:val="Título 2 Car"/>
-    <w:basedOn w:val="Fuentedeprrafopredeter"/>
-    <w:link w:val="Ttulo2"/>
+  <w:style w:type="character" w:customStyle="1" w:styleId="Nagwek2Znak">
+    <w:name w:val="Nagłówek 2 Znak"/>
+    <w:basedOn w:val="Domylnaczcionkaakapitu"/>
+    <w:link w:val="Nagwek2"/>
     <w:uiPriority w:val="9"/>
     <w:semiHidden/>
     <w:rsid w:val="008B4BA0"/>
@@ -6308,10 +6521,10 @@
       <w:szCs w:val="36"/>
     </w:rPr>
   </w:style>
-  <w:style w:type="character" w:customStyle="1" w:styleId="Ttulo3Car">
-    <w:name w:val="Título 3 Car"/>
-    <w:basedOn w:val="Fuentedeprrafopredeter"/>
-    <w:link w:val="Ttulo3"/>
+  <w:style w:type="character" w:customStyle="1" w:styleId="Nagwek3Znak">
+    <w:name w:val="Nagłówek 3 Znak"/>
+    <w:basedOn w:val="Domylnaczcionkaakapitu"/>
+    <w:link w:val="Nagwek3"/>
     <w:uiPriority w:val="9"/>
     <w:semiHidden/>
     <w:rsid w:val="008B4BA0"/>
@@ -6322,10 +6535,10 @@
       <w:szCs w:val="32"/>
     </w:rPr>
   </w:style>
-  <w:style w:type="character" w:customStyle="1" w:styleId="Ttulo4Car">
-    <w:name w:val="Título 4 Car"/>
-    <w:basedOn w:val="Fuentedeprrafopredeter"/>
-    <w:link w:val="Ttulo4"/>
+  <w:style w:type="character" w:customStyle="1" w:styleId="Nagwek4Znak">
+    <w:name w:val="Nagłówek 4 Znak"/>
+    <w:basedOn w:val="Domylnaczcionkaakapitu"/>
+    <w:link w:val="Nagwek4"/>
     <w:uiPriority w:val="9"/>
     <w:semiHidden/>
     <w:rsid w:val="008B4BA0"/>
@@ -6338,10 +6551,10 @@
       <w:szCs w:val="28"/>
     </w:rPr>
   </w:style>
-  <w:style w:type="character" w:customStyle="1" w:styleId="Ttulo5Car">
-    <w:name w:val="Título 5 Car"/>
-    <w:basedOn w:val="Fuentedeprrafopredeter"/>
-    <w:link w:val="Ttulo5"/>
+  <w:style w:type="character" w:customStyle="1" w:styleId="Nagwek5Znak">
+    <w:name w:val="Nagłówek 5 Znak"/>
+    <w:basedOn w:val="Domylnaczcionkaakapitu"/>
+    <w:link w:val="Nagwek5"/>
     <w:uiPriority w:val="9"/>
     <w:semiHidden/>
     <w:rsid w:val="008B4BA0"/>
@@ -6352,10 +6565,10 @@
       <w:szCs w:val="24"/>
     </w:rPr>
   </w:style>
-  <w:style w:type="character" w:customStyle="1" w:styleId="Ttulo6Car">
-    <w:name w:val="Título 6 Car"/>
-    <w:basedOn w:val="Fuentedeprrafopredeter"/>
-    <w:link w:val="Ttulo6"/>
+  <w:style w:type="character" w:customStyle="1" w:styleId="Nagwek6Znak">
+    <w:name w:val="Nagłówek 6 Znak"/>
+    <w:basedOn w:val="Domylnaczcionkaakapitu"/>
+    <w:link w:val="Nagwek6"/>
     <w:uiPriority w:val="9"/>
     <w:semiHidden/>
     <w:rsid w:val="008B4BA0"/>
@@ -6368,10 +6581,10 @@
       <w:szCs w:val="24"/>
     </w:rPr>
   </w:style>
-  <w:style w:type="character" w:customStyle="1" w:styleId="Ttulo7Car">
-    <w:name w:val="Título 7 Car"/>
-    <w:basedOn w:val="Fuentedeprrafopredeter"/>
-    <w:link w:val="Ttulo7"/>
+  <w:style w:type="character" w:customStyle="1" w:styleId="Nagwek7Znak">
+    <w:name w:val="Nagłówek 7 Znak"/>
+    <w:basedOn w:val="Domylnaczcionkaakapitu"/>
+    <w:link w:val="Nagwek7"/>
     <w:uiPriority w:val="9"/>
     <w:semiHidden/>
     <w:rsid w:val="008B4BA0"/>
@@ -6384,10 +6597,10 @@
       <w:szCs w:val="22"/>
     </w:rPr>
   </w:style>
-  <w:style w:type="character" w:customStyle="1" w:styleId="Ttulo8Car">
-    <w:name w:val="Título 8 Car"/>
-    <w:basedOn w:val="Fuentedeprrafopredeter"/>
-    <w:link w:val="Ttulo8"/>
+  <w:style w:type="character" w:customStyle="1" w:styleId="Nagwek8Znak">
+    <w:name w:val="Nagłówek 8 Znak"/>
+    <w:basedOn w:val="Domylnaczcionkaakapitu"/>
+    <w:link w:val="Nagwek8"/>
     <w:uiPriority w:val="9"/>
     <w:semiHidden/>
     <w:rsid w:val="008B4BA0"/>
@@ -6398,10 +6611,10 @@
       <w:szCs w:val="22"/>
     </w:rPr>
   </w:style>
-  <w:style w:type="character" w:customStyle="1" w:styleId="Ttulo9Car">
-    <w:name w:val="Título 9 Car"/>
-    <w:basedOn w:val="Fuentedeprrafopredeter"/>
-    <w:link w:val="Ttulo9"/>
+  <w:style w:type="character" w:customStyle="1" w:styleId="Nagwek9Znak">
+    <w:name w:val="Nagłówek 9 Znak"/>
+    <w:basedOn w:val="Domylnaczcionkaakapitu"/>
+    <w:link w:val="Nagwek9"/>
     <w:uiPriority w:val="9"/>
     <w:semiHidden/>
     <w:rsid w:val="008B4BA0"/>
@@ -6414,10 +6627,10 @@
       <w:szCs w:val="22"/>
     </w:rPr>
   </w:style>
-  <w:style w:type="paragraph" w:styleId="Descripcin">
+  <w:style w:type="paragraph" w:styleId="Legenda">
     <w:name w:val="caption"/>
-    <w:basedOn w:val="Normal"/>
-    <w:next w:val="Normal"/>
+    <w:basedOn w:val="Normalny"/>
+    <w:next w:val="Normalny"/>
     <w:uiPriority w:val="35"/>
     <w:semiHidden/>
     <w:unhideWhenUsed/>
@@ -6434,11 +6647,11 @@
       <w:szCs w:val="16"/>
     </w:rPr>
   </w:style>
-  <w:style w:type="paragraph" w:styleId="Ttulo">
+  <w:style w:type="paragraph" w:styleId="Tytu">
     <w:name w:val="Title"/>
-    <w:basedOn w:val="Normal"/>
-    <w:next w:val="Normal"/>
-    <w:link w:val="TtuloCar"/>
+    <w:basedOn w:val="Normalny"/>
+    <w:next w:val="Normalny"/>
+    <w:link w:val="TytuZnak"/>
     <w:uiPriority w:val="10"/>
     <w:qFormat/>
     <w:rsid w:val="008B4BA0"/>
@@ -6453,10 +6666,10 @@
       <w:szCs w:val="96"/>
     </w:rPr>
   </w:style>
-  <w:style w:type="character" w:customStyle="1" w:styleId="TtuloCar">
-    <w:name w:val="Título Car"/>
-    <w:basedOn w:val="Fuentedeprrafopredeter"/>
-    <w:link w:val="Ttulo"/>
+  <w:style w:type="character" w:customStyle="1" w:styleId="TytuZnak">
+    <w:name w:val="Tytuł Znak"/>
+    <w:basedOn w:val="Domylnaczcionkaakapitu"/>
+    <w:link w:val="Tytu"/>
     <w:uiPriority w:val="10"/>
     <w:rsid w:val="008B4BA0"/>
     <w:rPr>
@@ -6466,11 +6679,11 @@
       <w:szCs w:val="96"/>
     </w:rPr>
   </w:style>
-  <w:style w:type="paragraph" w:styleId="Subttulo">
+  <w:style w:type="paragraph" w:styleId="Podtytu">
     <w:name w:val="Subtitle"/>
-    <w:basedOn w:val="Normal"/>
-    <w:next w:val="Normal"/>
-    <w:link w:val="SubttuloCar"/>
+    <w:basedOn w:val="Normalny"/>
+    <w:next w:val="Normalny"/>
+    <w:link w:val="PodtytuZnak"/>
     <w:uiPriority w:val="11"/>
     <w:qFormat/>
     <w:rsid w:val="008B4BA0"/>
@@ -6488,10 +6701,10 @@
       <w:szCs w:val="28"/>
     </w:rPr>
   </w:style>
-  <w:style w:type="character" w:customStyle="1" w:styleId="SubttuloCar">
-    <w:name w:val="Subtítulo Car"/>
-    <w:basedOn w:val="Fuentedeprrafopredeter"/>
-    <w:link w:val="Subttulo"/>
+  <w:style w:type="character" w:customStyle="1" w:styleId="PodtytuZnak">
+    <w:name w:val="Podtytuł Znak"/>
+    <w:basedOn w:val="Domylnaczcionkaakapitu"/>
+    <w:link w:val="Podtytu"/>
     <w:uiPriority w:val="11"/>
     <w:rsid w:val="008B4BA0"/>
     <w:rPr>
@@ -6502,9 +6715,9 @@
       <w:szCs w:val="28"/>
     </w:rPr>
   </w:style>
-  <w:style w:type="character" w:styleId="Textoennegrita">
+  <w:style w:type="character" w:styleId="Pogrubienie">
     <w:name w:val="Strong"/>
-    <w:basedOn w:val="Fuentedeprrafopredeter"/>
+    <w:basedOn w:val="Domylnaczcionkaakapitu"/>
     <w:uiPriority w:val="22"/>
     <w:qFormat/>
     <w:rsid w:val="008B4BA0"/>
@@ -6513,9 +6726,9 @@
       <w:bCs/>
     </w:rPr>
   </w:style>
-  <w:style w:type="character" w:styleId="nfasis">
+  <w:style w:type="character" w:styleId="Uwydatnienie">
     <w:name w:val="Emphasis"/>
-    <w:basedOn w:val="Fuentedeprrafopredeter"/>
+    <w:basedOn w:val="Domylnaczcionkaakapitu"/>
     <w:uiPriority w:val="20"/>
     <w:qFormat/>
     <w:rsid w:val="008B4BA0"/>
@@ -6525,7 +6738,7 @@
       <w:color w:val="000000" w:themeColor="text1"/>
     </w:rPr>
   </w:style>
-  <w:style w:type="paragraph" w:styleId="Sinespaciado">
+  <w:style w:type="paragraph" w:styleId="Bezodstpw">
     <w:name w:val="No Spacing"/>
     <w:uiPriority w:val="1"/>
     <w:qFormat/>
@@ -6534,11 +6747,11 @@
       <w:spacing w:after="0" w:line="240" w:lineRule="auto"/>
     </w:pPr>
   </w:style>
-  <w:style w:type="paragraph" w:styleId="Cita">
+  <w:style w:type="paragraph" w:styleId="Cytat">
     <w:name w:val="Quote"/>
-    <w:basedOn w:val="Normal"/>
-    <w:next w:val="Normal"/>
-    <w:link w:val="CitaCar"/>
+    <w:basedOn w:val="Normalny"/>
+    <w:next w:val="Normalny"/>
+    <w:link w:val="CytatZnak"/>
     <w:uiPriority w:val="29"/>
     <w:qFormat/>
     <w:rsid w:val="008B4BA0"/>
@@ -6554,10 +6767,10 @@
       <w:szCs w:val="24"/>
     </w:rPr>
   </w:style>
-  <w:style w:type="character" w:customStyle="1" w:styleId="CitaCar">
-    <w:name w:val="Cita Car"/>
-    <w:basedOn w:val="Fuentedeprrafopredeter"/>
-    <w:link w:val="Cita"/>
+  <w:style w:type="character" w:customStyle="1" w:styleId="CytatZnak">
+    <w:name w:val="Cytat Znak"/>
+    <w:basedOn w:val="Domylnaczcionkaakapitu"/>
+    <w:link w:val="Cytat"/>
     <w:uiPriority w:val="29"/>
     <w:rsid w:val="008B4BA0"/>
     <w:rPr>
@@ -6567,11 +6780,11 @@
       <w:szCs w:val="24"/>
     </w:rPr>
   </w:style>
-  <w:style w:type="paragraph" w:styleId="Citadestacada">
+  <w:style w:type="paragraph" w:styleId="Cytatintensywny">
     <w:name w:val="Intense Quote"/>
-    <w:basedOn w:val="Normal"/>
-    <w:next w:val="Normal"/>
-    <w:link w:val="CitadestacadaCar"/>
+    <w:basedOn w:val="Normalny"/>
+    <w:next w:val="Normalny"/>
+    <w:link w:val="CytatintensywnyZnak"/>
     <w:uiPriority w:val="30"/>
     <w:qFormat/>
     <w:rsid w:val="008B4BA0"/>
@@ -6589,10 +6802,10 @@
       <w:szCs w:val="24"/>
     </w:rPr>
   </w:style>
-  <w:style w:type="character" w:customStyle="1" w:styleId="CitadestacadaCar">
-    <w:name w:val="Cita destacada Car"/>
-    <w:basedOn w:val="Fuentedeprrafopredeter"/>
-    <w:link w:val="Citadestacada"/>
+  <w:style w:type="character" w:customStyle="1" w:styleId="CytatintensywnyZnak">
+    <w:name w:val="Cytat intensywny Znak"/>
+    <w:basedOn w:val="Domylnaczcionkaakapitu"/>
+    <w:link w:val="Cytatintensywny"/>
     <w:uiPriority w:val="30"/>
     <w:rsid w:val="008B4BA0"/>
     <w:rPr>
@@ -6601,9 +6814,9 @@
       <w:szCs w:val="24"/>
     </w:rPr>
   </w:style>
-  <w:style w:type="character" w:styleId="nfasissutil">
+  <w:style w:type="character" w:styleId="Wyrnieniedelikatne">
     <w:name w:val="Subtle Emphasis"/>
-    <w:basedOn w:val="Fuentedeprrafopredeter"/>
+    <w:basedOn w:val="Domylnaczcionkaakapitu"/>
     <w:uiPriority w:val="19"/>
     <w:qFormat/>
     <w:rsid w:val="008B4BA0"/>
@@ -6613,9 +6826,9 @@
       <w:color w:val="595959" w:themeColor="text1" w:themeTint="A6"/>
     </w:rPr>
   </w:style>
-  <w:style w:type="character" w:styleId="nfasisintenso">
+  <w:style w:type="character" w:styleId="Wyrnienieintensywne">
     <w:name w:val="Intense Emphasis"/>
-    <w:basedOn w:val="Fuentedeprrafopredeter"/>
+    <w:basedOn w:val="Domylnaczcionkaakapitu"/>
     <w:uiPriority w:val="21"/>
     <w:qFormat/>
     <w:rsid w:val="008B4BA0"/>
@@ -6631,9 +6844,9 @@
       <w:color w:val="ED7D31" w:themeColor="accent2"/>
     </w:rPr>
   </w:style>
-  <w:style w:type="character" w:styleId="Referenciasutil">
+  <w:style w:type="character" w:styleId="Odwoaniedelikatne">
     <w:name w:val="Subtle Reference"/>
-    <w:basedOn w:val="Fuentedeprrafopredeter"/>
+    <w:basedOn w:val="Domylnaczcionkaakapitu"/>
     <w:uiPriority w:val="31"/>
     <w:qFormat/>
     <w:rsid w:val="008B4BA0"/>
@@ -6645,9 +6858,9 @@
       <w:u w:val="single" w:color="7F7F7F" w:themeColor="text1" w:themeTint="80"/>
     </w:rPr>
   </w:style>
-  <w:style w:type="character" w:styleId="Referenciaintensa">
+  <w:style w:type="character" w:styleId="Odwoanieintensywne">
     <w:name w:val="Intense Reference"/>
-    <w:basedOn w:val="Fuentedeprrafopredeter"/>
+    <w:basedOn w:val="Domylnaczcionkaakapitu"/>
     <w:uiPriority w:val="32"/>
     <w:qFormat/>
     <w:rsid w:val="008B4BA0"/>
@@ -6661,10 +6874,10 @@
       <w:u w:val="single"/>
     </w:rPr>
   </w:style>
-  <w:style w:type="paragraph" w:styleId="TtuloTDC">
+  <w:style w:type="paragraph" w:styleId="Nagwekspisutreci">
     <w:name w:val="TOC Heading"/>
-    <w:basedOn w:val="Ttulo1"/>
-    <w:next w:val="Normal"/>
+    <w:basedOn w:val="Nagwek1"/>
+    <w:next w:val="Normalny"/>
     <w:uiPriority w:val="39"/>
     <w:unhideWhenUsed/>
     <w:qFormat/>
@@ -6673,9 +6886,9 @@
       <w:outlineLvl w:val="9"/>
     </w:pPr>
   </w:style>
-  <w:style w:type="table" w:styleId="Tablaconcuadrcula">
+  <w:style w:type="table" w:styleId="Tabela-Siatka">
     <w:name w:val="Table Grid"/>
-    <w:basedOn w:val="Tablanormal"/>
+    <w:basedOn w:val="Standardowy"/>
     <w:uiPriority w:val="39"/>
     <w:rsid w:val="00AD7C45"/>
     <w:pPr>
@@ -6692,10 +6905,10 @@
       </w:tblBorders>
     </w:tblPr>
   </w:style>
-  <w:style w:type="paragraph" w:styleId="TDC1">
+  <w:style w:type="paragraph" w:styleId="Spistreci1">
     <w:name w:val="toc 1"/>
-    <w:basedOn w:val="Normal"/>
-    <w:next w:val="Normal"/>
+    <w:basedOn w:val="Normalny"/>
+    <w:next w:val="Normalny"/>
     <w:autoRedefine/>
     <w:uiPriority w:val="39"/>
     <w:unhideWhenUsed/>
@@ -6708,10 +6921,10 @@
       <w:jc w:val="center"/>
     </w:pPr>
   </w:style>
-  <w:style w:type="paragraph" w:styleId="Encabezado">
+  <w:style w:type="paragraph" w:styleId="Nagwek">
     <w:name w:val="header"/>
-    <w:basedOn w:val="Normal"/>
-    <w:link w:val="EncabezadoCar"/>
+    <w:basedOn w:val="Normalny"/>
+    <w:link w:val="NagwekZnak"/>
     <w:uiPriority w:val="99"/>
     <w:unhideWhenUsed/>
     <w:rsid w:val="0069583F"/>
@@ -6723,17 +6936,17 @@
       <w:spacing w:after="0" w:line="240" w:lineRule="auto"/>
     </w:pPr>
   </w:style>
-  <w:style w:type="character" w:customStyle="1" w:styleId="EncabezadoCar">
-    <w:name w:val="Encabezado Car"/>
-    <w:basedOn w:val="Fuentedeprrafopredeter"/>
-    <w:link w:val="Encabezado"/>
+  <w:style w:type="character" w:customStyle="1" w:styleId="NagwekZnak">
+    <w:name w:val="Nagłówek Znak"/>
+    <w:basedOn w:val="Domylnaczcionkaakapitu"/>
+    <w:link w:val="Nagwek"/>
     <w:uiPriority w:val="99"/>
     <w:rsid w:val="0069583F"/>
   </w:style>
-  <w:style w:type="paragraph" w:styleId="Piedepgina">
+  <w:style w:type="paragraph" w:styleId="Stopka">
     <w:name w:val="footer"/>
-    <w:basedOn w:val="Normal"/>
-    <w:link w:val="PiedepginaCar"/>
+    <w:basedOn w:val="Normalny"/>
+    <w:link w:val="StopkaZnak"/>
     <w:uiPriority w:val="99"/>
     <w:unhideWhenUsed/>
     <w:rsid w:val="0069583F"/>
@@ -6745,10 +6958,10 @@
       <w:spacing w:after="0" w:line="240" w:lineRule="auto"/>
     </w:pPr>
   </w:style>
-  <w:style w:type="character" w:customStyle="1" w:styleId="PiedepginaCar">
-    <w:name w:val="Pie de página Car"/>
-    <w:basedOn w:val="Fuentedeprrafopredeter"/>
-    <w:link w:val="Piedepgina"/>
+  <w:style w:type="character" w:customStyle="1" w:styleId="StopkaZnak">
+    <w:name w:val="Stopka Znak"/>
+    <w:basedOn w:val="Domylnaczcionkaakapitu"/>
+    <w:link w:val="Stopka"/>
     <w:uiPriority w:val="99"/>
     <w:rsid w:val="0069583F"/>
   </w:style>
@@ -6804,7 +7017,7 @@
   </w:font>
   <w:font w:name="Times New Roman">
     <w:panose1 w:val="02020603050405020304"/>
-    <w:charset w:val="00"/>
+    <w:charset w:val="EE"/>
     <w:family w:val="roman"/>
     <w:pitch w:val="variable"/>
     <w:sig w:usb0="E0002EFF" w:usb1="C000785B" w:usb2="00000009" w:usb3="00000000" w:csb0="000001FF" w:csb1="00000000"/>
@@ -6818,24 +7031,24 @@
   </w:font>
   <w:font w:name="Courier New">
     <w:panose1 w:val="02070309020205020404"/>
-    <w:charset w:val="00"/>
+    <w:charset w:val="EE"/>
     <w:family w:val="modern"/>
     <w:pitch w:val="fixed"/>
     <w:sig w:usb0="E0002EFF" w:usb1="C0007843" w:usb2="00000009" w:usb3="00000000" w:csb0="000001FF" w:csb1="00000000"/>
   </w:font>
   <w:font w:name="Calibri">
     <w:panose1 w:val="020F0502020204030204"/>
-    <w:charset w:val="00"/>
+    <w:charset w:val="EE"/>
     <w:family w:val="swiss"/>
     <w:pitch w:val="variable"/>
-    <w:sig w:usb0="E4002EFF" w:usb1="C200247B" w:usb2="00000009" w:usb3="00000000" w:csb0="000001FF" w:csb1="00000000"/>
+    <w:sig w:usb0="E4002EFF" w:usb1="C000247B" w:usb2="00000009" w:usb3="00000000" w:csb0="000001FF" w:csb1="00000000"/>
   </w:font>
   <w:font w:name="Calibri Light">
     <w:panose1 w:val="020F0302020204030204"/>
-    <w:charset w:val="00"/>
+    <w:charset w:val="EE"/>
     <w:family w:val="swiss"/>
     <w:pitch w:val="variable"/>
-    <w:sig w:usb0="E4002EFF" w:usb1="C200247B" w:usb2="00000009" w:usb3="00000000" w:csb0="000001FF" w:csb1="00000000"/>
+    <w:sig w:usb0="E4002EFF" w:usb1="C000247B" w:usb2="00000009" w:usb3="00000000" w:csb0="000001FF" w:csb1="00000000"/>
   </w:font>
 </w:fonts>
 </file>
@@ -6862,6 +7075,7 @@
     <w:rsid w:val="00C36650"/>
     <w:rsid w:val="00C60D95"/>
     <w:rsid w:val="00E333E6"/>
+    <w:rsid w:val="00F24454"/>
   </w:rsids>
   <m:mathPr>
     <m:mathFont m:val="Cambria Math"/>
@@ -7279,17 +7493,17 @@
     <w:lsdException w:name="Unresolved Mention" w:semiHidden="1" w:unhideWhenUsed="1"/>
     <w:lsdException w:name="Smart Link" w:semiHidden="1" w:unhideWhenUsed="1"/>
   </w:latentStyles>
-  <w:style w:type="paragraph" w:default="1" w:styleId="Normal">
+  <w:style w:type="paragraph" w:default="1" w:styleId="Normalny">
     <w:name w:val="Normal"/>
     <w:qFormat/>
   </w:style>
-  <w:style w:type="character" w:default="1" w:styleId="Fuentedeprrafopredeter">
+  <w:style w:type="character" w:default="1" w:styleId="Domylnaczcionkaakapitu">
     <w:name w:val="Default Paragraph Font"/>
     <w:uiPriority w:val="1"/>
     <w:semiHidden/>
     <w:unhideWhenUsed/>
   </w:style>
-  <w:style w:type="table" w:default="1" w:styleId="Tablanormal">
+  <w:style w:type="table" w:default="1" w:styleId="Standardowy">
     <w:name w:val="Normal Table"/>
     <w:uiPriority w:val="99"/>
     <w:semiHidden/>
@@ -7304,7 +7518,7 @@
       </w:tblCellMar>
     </w:tblPr>
   </w:style>
-  <w:style w:type="numbering" w:default="1" w:styleId="Sinlista">
+  <w:style w:type="numbering" w:default="1" w:styleId="Bezlisty">
     <w:name w:val="No List"/>
     <w:uiPriority w:val="99"/>
     <w:semiHidden/>
@@ -7620,6 +7834,25 @@
 </file>
 
 <file path=customXml/item1.xml><?xml version="1.0" encoding="utf-8"?>
+<b:Sources xmlns:b="http://schemas.openxmlformats.org/officeDocument/2006/bibliography" xmlns="http://schemas.openxmlformats.org/officeDocument/2006/bibliography" SelectedStyle="\APASixthEditionOfficeOnline.xsl" StyleName="APA" Version="6"/>
+</file>
+
+<file path=customXml/item2.xml><?xml version="1.0" encoding="utf-8"?>
+<p:properties xmlns:p="http://schemas.microsoft.com/office/2006/metadata/properties" xmlns:xsi="http://www.w3.org/2001/XMLSchema-instance" xmlns:pc="http://schemas.microsoft.com/office/infopath/2007/PartnerControls">
+  <documentManagement/>
+</p:properties>
+</file>
+
+<file path=customXml/item3.xml><?xml version="1.0" encoding="utf-8"?>
+<?mso-contentType ?>
+<FormTemplates xmlns="http://schemas.microsoft.com/sharepoint/v3/contenttype/forms">
+  <Display>DocumentLibraryForm</Display>
+  <Edit>DocumentLibraryForm</Edit>
+  <New>DocumentLibraryForm</New>
+</FormTemplates>
+</file>
+
+<file path=customXml/item4.xml><?xml version="1.0" encoding="utf-8"?>
 <ct:contentTypeSchema xmlns:ct="http://schemas.microsoft.com/office/2006/metadata/contentType" xmlns:ma="http://schemas.microsoft.com/office/2006/metadata/properties/metaAttributes" ct:_="" ma:_="" ma:contentTypeName="Document" ma:contentTypeID="0x01010011969A99975E704893396190DA1A5459" ma:contentTypeVersion="2" ma:contentTypeDescription="Create a new document." ma:contentTypeScope="" ma:versionID="97da8ddb9d447a3ff124840a985c2733">
   <xsd:schema xmlns:xsd="http://www.w3.org/2001/XMLSchema" xmlns:xs="http://www.w3.org/2001/XMLSchema" xmlns:p="http://schemas.microsoft.com/office/2006/metadata/properties" xmlns:ns3="194766e4-0712-4782-902b-02fbcb4237a0" targetNamespace="http://schemas.microsoft.com/office/2006/metadata/properties" ma:root="true" ma:fieldsID="4f1a4069e40eb2e6564cd2147c25f163" ns3:_="">
     <xsd:import namespace="194766e4-0712-4782-902b-02fbcb4237a0"/>
@@ -7751,26 +7984,32 @@
 </ct:contentTypeSchema>
 </file>
 
-<file path=customXml/item2.xml><?xml version="1.0" encoding="utf-8"?>
-<?mso-contentType ?>
-<FormTemplates xmlns="http://schemas.microsoft.com/sharepoint/v3/contenttype/forms">
-  <Display>DocumentLibraryForm</Display>
-  <Edit>DocumentLibraryForm</Edit>
-  <New>DocumentLibraryForm</New>
-</FormTemplates>
+<file path=customXml/itemProps1.xml><?xml version="1.0" encoding="utf-8"?>
+<ds:datastoreItem xmlns:ds="http://schemas.openxmlformats.org/officeDocument/2006/customXml" ds:itemID="{3112A787-1A60-40B5-8685-0BC93B04A3F8}">
+  <ds:schemaRefs>
+    <ds:schemaRef ds:uri="http://schemas.openxmlformats.org/officeDocument/2006/bibliography"/>
+  </ds:schemaRefs>
+</ds:datastoreItem>
 </file>
 
-<file path=customXml/item3.xml><?xml version="1.0" encoding="utf-8"?>
-<p:properties xmlns:p="http://schemas.microsoft.com/office/2006/metadata/properties" xmlns:xsi="http://www.w3.org/2001/XMLSchema-instance" xmlns:pc="http://schemas.microsoft.com/office/infopath/2007/PartnerControls">
-  <documentManagement/>
-</p:properties>
+<file path=customXml/itemProps2.xml><?xml version="1.0" encoding="utf-8"?>
+<ds:datastoreItem xmlns:ds="http://schemas.openxmlformats.org/officeDocument/2006/customXml" ds:itemID="{5423178B-35CA-4889-988E-78A08F0A2119}">
+  <ds:schemaRefs>
+    <ds:schemaRef ds:uri="http://schemas.microsoft.com/office/2006/metadata/properties"/>
+    <ds:schemaRef ds:uri="http://schemas.microsoft.com/office/infopath/2007/PartnerControls"/>
+  </ds:schemaRefs>
+</ds:datastoreItem>
 </file>
 
-<file path=customXml/item4.xml><?xml version="1.0" encoding="utf-8"?>
-<b:Sources xmlns:b="http://schemas.openxmlformats.org/officeDocument/2006/bibliography" xmlns="http://schemas.openxmlformats.org/officeDocument/2006/bibliography" SelectedStyle="\APASixthEditionOfficeOnline.xsl" StyleName="APA" Version="6"/>
+<file path=customXml/itemProps3.xml><?xml version="1.0" encoding="utf-8"?>
+<ds:datastoreItem xmlns:ds="http://schemas.openxmlformats.org/officeDocument/2006/customXml" ds:itemID="{0C30A707-477E-4B4F-AD2B-4F7BC2046C7E}">
+  <ds:schemaRefs>
+    <ds:schemaRef ds:uri="http://schemas.microsoft.com/sharepoint/v3/contenttype/forms"/>
+  </ds:schemaRefs>
+</ds:datastoreItem>
 </file>
 
-<file path=customXml/itemProps1.xml><?xml version="1.0" encoding="utf-8"?>
+<file path=customXml/itemProps4.xml><?xml version="1.0" encoding="utf-8"?>
 <ds:datastoreItem xmlns:ds="http://schemas.openxmlformats.org/officeDocument/2006/customXml" ds:itemID="{3782CF05-CD58-4073-88B1-7BD7D28DC5B3}">
   <ds:schemaRefs>
     <ds:schemaRef ds:uri="http://schemas.microsoft.com/office/2006/metadata/contentType"/>
@@ -7786,29 +8025,4 @@
     <ds:schemaRef ds:uri="http://schemas.microsoft.com/internal/obd"/>
   </ds:schemaRefs>
 </ds:datastoreItem>
-</file>
-
-<file path=customXml/itemProps2.xml><?xml version="1.0" encoding="utf-8"?>
-<ds:datastoreItem xmlns:ds="http://schemas.openxmlformats.org/officeDocument/2006/customXml" ds:itemID="{0C30A707-477E-4B4F-AD2B-4F7BC2046C7E}">
-  <ds:schemaRefs>
-    <ds:schemaRef ds:uri="http://schemas.microsoft.com/sharepoint/v3/contenttype/forms"/>
-  </ds:schemaRefs>
-</ds:datastoreItem>
-</file>
-
-<file path=customXml/itemProps3.xml><?xml version="1.0" encoding="utf-8"?>
-<ds:datastoreItem xmlns:ds="http://schemas.openxmlformats.org/officeDocument/2006/customXml" ds:itemID="{5423178B-35CA-4889-988E-78A08F0A2119}">
-  <ds:schemaRefs>
-    <ds:schemaRef ds:uri="http://schemas.microsoft.com/office/2006/metadata/properties"/>
-    <ds:schemaRef ds:uri="http://schemas.microsoft.com/office/infopath/2007/PartnerControls"/>
-  </ds:schemaRefs>
-</ds:datastoreItem>
-</file>
-
-<file path=customXml/itemProps4.xml><?xml version="1.0" encoding="utf-8"?>
-<ds:datastoreItem xmlns:ds="http://schemas.openxmlformats.org/officeDocument/2006/customXml" ds:itemID="{3112A787-1A60-40B5-8685-0BC93B04A3F8}">
-  <ds:schemaRefs>
-    <ds:schemaRef ds:uri="http://schemas.openxmlformats.org/officeDocument/2006/bibliography"/>
-  </ds:schemaRefs>
-</ds:datastoreItem>
 </file>
</xml_diff>